<commit_message>
added delay for now, need to add flag in coordinator side
</commit_message>
<xml_diff>
--- a/progress documentation.docx
+++ b/progress documentation.docx
@@ -396,8 +396,6 @@
     <w:p/>
     <w:p/>
     <w:p>
-      <w:bookmarkStart w:id="0" w:name="_GoBack"/>
-      <w:bookmarkEnd w:id="0"/>
       <w:r>
         <w:t>Test 5]</w:t>
       </w:r>
@@ -737,6 +735,22 @@
       </w:r>
     </w:p>
     <w:p/>
+    <w:p/>
+    <w:p>
+      <w:r>
+        <w:t xml:space="preserve">// include a flag at the Coordinator side – ack if the package is sent to the </w:t>
+      </w:r>
+      <w:proofErr w:type="spellStart"/>
+      <w:r>
+        <w:t>the</w:t>
+      </w:r>
+      <w:proofErr w:type="spellEnd"/>
+      <w:r>
+        <w:t xml:space="preserve"> laptop.</w:t>
+      </w:r>
+      <w:bookmarkStart w:id="0" w:name="_GoBack"/>
+      <w:bookmarkEnd w:id="0"/>
+    </w:p>
     <w:sectPr>
       <w:pgSz w:w="12240" w:h="15840"/>
       <w:pgMar w:top="1440" w:right="1440" w:bottom="1440" w:left="1440" w:header="720" w:footer="720" w:gutter="0"/>

</xml_diff>

<commit_message>
added info about AT mode that is used
</commit_message>
<xml_diff>
--- a/progress documentation.docx
+++ b/progress documentation.docx
@@ -225,13 +225,48 @@
     </w:p>
     <w:p>
       <w:r>
-        <w:t xml:space="preserve">Tested setup in test 2 with hello world code </w:t>
+        <w:t>Maintained hardware</w:t>
+      </w:r>
+      <w:r>
+        <w:t xml:space="preserve"> setup </w:t>
+      </w:r>
+      <w:r>
+        <w:t xml:space="preserve">as </w:t>
+      </w:r>
+      <w:r>
+        <w:t>in test 2</w:t>
+      </w:r>
+      <w:r>
+        <w:t xml:space="preserve">. Changed Zigbee modes to </w:t>
+      </w:r>
+      <w:bookmarkStart w:id="0" w:name="_GoBack"/>
+      <w:r>
+        <w:rPr>
+          <w:u w:val="single"/>
+        </w:rPr>
+        <w:t>AT mode</w:t>
+      </w:r>
+      <w:bookmarkEnd w:id="0"/>
+      <w:r>
+        <w:t xml:space="preserve"> (In XCTU- change API Enable to Transparent Mode)</w:t>
+      </w:r>
+      <w:r>
+        <w:t xml:space="preserve"> with hello world code </w:t>
       </w:r>
       <w:r>
         <w:sym w:font="Wingdings" w:char="F0E0"/>
       </w:r>
       <w:r>
-        <w:t xml:space="preserve"> Success (</w:t>
+        <w:t xml:space="preserve"> </w:t>
+      </w:r>
+      <w:r>
+        <w:rPr>
+          <w:b/>
+        </w:rPr>
+        <w:t>Success</w:t>
+      </w:r>
+      <w:r>
+        <w:t xml:space="preserve"> (</w:t>
       </w:r>
       <w:r>
         <w:t>code files</w:t>
@@ -252,6 +287,27 @@
         <w:t>zigbee</w:t>
       </w:r>
       <w:proofErr w:type="spellEnd"/>
+    </w:p>
+    <w:p>
+      <w:r>
+        <w:t xml:space="preserve">In transparent mode, the destination </w:t>
+      </w:r>
+      <w:proofErr w:type="gramStart"/>
+      <w:r>
+        <w:t>address</w:t>
+      </w:r>
+      <w:proofErr w:type="gramEnd"/>
+      <w:r>
+        <w:t xml:space="preserve"> us zero so router will send the package to the coordinator directly. In API mode, we </w:t>
+      </w:r>
+      <w:proofErr w:type="gramStart"/>
+      <w:r>
+        <w:t>have to</w:t>
+      </w:r>
+      <w:proofErr w:type="gramEnd"/>
+      <w:r>
+        <w:t xml:space="preserve"> specify the destination address.</w:t>
+      </w:r>
     </w:p>
     <w:p/>
     <w:p>
@@ -748,9 +804,59 @@
       <w:r>
         <w:t xml:space="preserve"> laptop.</w:t>
       </w:r>
-      <w:bookmarkStart w:id="0" w:name="_GoBack"/>
-      <w:bookmarkEnd w:id="0"/>
-    </w:p>
+    </w:p>
+    <w:p/>
+    <w:p/>
+    <w:p/>
+    <w:p/>
+    <w:p>
+      <w:proofErr w:type="gramStart"/>
+      <w:r>
+        <w:t>References :</w:t>
+      </w:r>
+      <w:proofErr w:type="gramEnd"/>
+    </w:p>
+    <w:p>
+      <w:hyperlink r:id="rId12" w:history="1">
+        <w:r>
+          <w:rPr>
+            <w:rStyle w:val="Hyperlink"/>
+          </w:rPr>
+          <w:t>https://www.youtube.com/watch?v=uBkQUph9EKM</w:t>
+        </w:r>
+      </w:hyperlink>
+    </w:p>
+    <w:p>
+      <w:hyperlink r:id="rId13" w:history="1">
+        <w:r>
+          <w:rPr>
+            <w:rStyle w:val="Hyperlink"/>
+          </w:rPr>
+          <w:t>https://www.youtube.com/watch?annotation_id=annotation_135090&amp;feature=iv&amp;src_vid=odekkumB3WQ&amp;v=mPx3TjzvE9U</w:t>
+        </w:r>
+      </w:hyperlink>
+    </w:p>
+    <w:p>
+      <w:hyperlink r:id="rId14" w:history="1">
+        <w:r>
+          <w:rPr>
+            <w:rStyle w:val="Hyperlink"/>
+          </w:rPr>
+          <w:t>https://www.youtube.com/watch?v=wtal7SWZek0</w:t>
+        </w:r>
+      </w:hyperlink>
+    </w:p>
+    <w:p>
+      <w:hyperlink r:id="rId15" w:history="1">
+        <w:r>
+          <w:rPr>
+            <w:rStyle w:val="Hyperlink"/>
+          </w:rPr>
+          <w:t>https://arduino.stackexchange.com/questions/16603/why-i-cannot-connect-directly-arduino-uno-and-xbee-s2</w:t>
+        </w:r>
+      </w:hyperlink>
+    </w:p>
+    <w:p/>
     <w:sectPr>
       <w:pgSz w:w="12240" w:h="15840"/>
       <w:pgMar w:top="1440" w:right="1440" w:bottom="1440" w:left="1440" w:header="720" w:footer="720" w:gutter="0"/>

</xml_diff>

<commit_message>
Phase 3- arduino nano version added- success
</commit_message>
<xml_diff>
--- a/progress documentation.docx
+++ b/progress documentation.docx
@@ -104,7 +104,7 @@
       <w:r>
         <w:t xml:space="preserve">Test1] </w:t>
       </w:r>
-      <w:hyperlink r:id="rId4" w:history="1">
+      <w:hyperlink r:id="rId5" w:history="1">
         <w:r>
           <w:rPr>
             <w:rStyle w:val="Hyperlink"/>
@@ -169,7 +169,7 @@
         </w:rPr>
         <w:lastRenderedPageBreak/>
         <w:drawing>
-          <wp:inline distT="0" distB="0" distL="0" distR="0">
+          <wp:inline distT="0" distB="0" distL="0" distR="0" wp14:anchorId="64ABB117" wp14:editId="29B59CDE">
             <wp:extent cx="5943600" cy="7919720"/>
             <wp:effectExtent l="0" t="0" r="0" b="5080"/>
             <wp:docPr id="1" name="Picture 1"/>
@@ -184,7 +184,7 @@
                     <pic:cNvPicPr/>
                   </pic:nvPicPr>
                   <pic:blipFill>
-                    <a:blip r:embed="rId5">
+                    <a:blip r:embed="rId6">
                       <a:extLst>
                         <a:ext uri="{28A0092B-C50C-407E-A947-70E740481C1C}">
                           <a14:useLocalDpi xmlns:a14="http://schemas.microsoft.com/office/drawing/2010/main" val="0"/>
@@ -239,14 +239,12 @@
       <w:r>
         <w:t xml:space="preserve">. Changed Zigbee modes to </w:t>
       </w:r>
-      <w:bookmarkStart w:id="0" w:name="_GoBack"/>
       <w:r>
         <w:rPr>
           <w:u w:val="single"/>
         </w:rPr>
         <w:t>AT mode</w:t>
       </w:r>
-      <w:bookmarkEnd w:id="0"/>
       <w:r>
         <w:t xml:space="preserve"> (In XCTU- change API Enable to Transparent Mode)</w:t>
       </w:r>
@@ -383,22 +381,7 @@
       </w:r>
       <w:proofErr w:type="spellEnd"/>
       <w:r>
-        <w:t>\0</w:t>
-      </w:r>
-      <w:r>
-        <w:t>2</w:t>
-      </w:r>
-      <w:r>
-        <w:t xml:space="preserve"> &amp; 0</w:t>
-      </w:r>
-      <w:r>
-        <w:t>3</w:t>
-      </w:r>
-      <w:r>
-        <w:t>)</w:t>
-      </w:r>
-      <w:r>
-        <w:t xml:space="preserve">. </w:t>
+        <w:t xml:space="preserve">\02 &amp; 03). </w:t>
       </w:r>
     </w:p>
     <w:p>
@@ -407,7 +390,7 @@
           <w:noProof/>
         </w:rPr>
         <w:drawing>
-          <wp:inline distT="0" distB="0" distL="0" distR="0">
+          <wp:inline distT="0" distB="0" distL="0" distR="0" wp14:anchorId="374FBE80" wp14:editId="094C03C7">
             <wp:extent cx="5943600" cy="3341370"/>
             <wp:effectExtent l="0" t="0" r="0" b="0"/>
             <wp:docPr id="2" name="Picture 2" descr="A screen shot of a computer&#10;&#10;Description generated with very high confidence"/>
@@ -422,7 +405,7 @@
                     <pic:cNvPicPr/>
                   </pic:nvPicPr>
                   <pic:blipFill>
-                    <a:blip r:embed="rId6" cstate="print">
+                    <a:blip r:embed="rId7" cstate="print">
                       <a:extLst>
                         <a:ext uri="{28A0092B-C50C-407E-A947-70E740481C1C}">
                           <a14:useLocalDpi xmlns:a14="http://schemas.microsoft.com/office/drawing/2010/main" val="0"/>
@@ -466,20 +449,11 @@
       </w:r>
       <w:proofErr w:type="spellEnd"/>
       <w:r>
-        <w:t>\02</w:t>
-      </w:r>
-      <w:r>
-        <w:t xml:space="preserve">) and coordinator (with code </w:t>
-      </w:r>
-      <w:r>
-        <w:t xml:space="preserve">in </w:t>
+        <w:t xml:space="preserve">\02) and coordinator (with code in </w:t>
       </w:r>
       <w:proofErr w:type="gramStart"/>
       <w:r>
-        <w:t>file</w:t>
-      </w:r>
-      <w:r>
-        <w:t xml:space="preserve"> :</w:t>
+        <w:t>file :</w:t>
       </w:r>
       <w:proofErr w:type="gramEnd"/>
       <w:r>
@@ -491,10 +465,7 @@
       </w:r>
       <w:proofErr w:type="spellEnd"/>
       <w:r>
-        <w:t>\0</w:t>
-      </w:r>
-      <w:r>
-        <w:t xml:space="preserve">3)is directly connected with USB shield to the laptop. Router’s </w:t>
+        <w:t xml:space="preserve">\03)is directly connected with USB shield to the laptop. Router’s </w:t>
       </w:r>
       <w:proofErr w:type="spellStart"/>
       <w:r>
@@ -556,7 +527,7 @@
         </w:rPr>
         <w:lastRenderedPageBreak/>
         <w:drawing>
-          <wp:inline distT="0" distB="0" distL="0" distR="0">
+          <wp:inline distT="0" distB="0" distL="0" distR="0" wp14:anchorId="4439A383" wp14:editId="7242B799">
             <wp:extent cx="5943600" cy="4460240"/>
             <wp:effectExtent l="0" t="0" r="0" b="0"/>
             <wp:docPr id="3" name="Picture 3" descr="A computer sitting on a table&#10;&#10;Description generated with very high confidence"/>
@@ -568,54 +539,6 @@
                 <pic:pic xmlns:pic="http://schemas.openxmlformats.org/drawingml/2006/picture">
                   <pic:nvPicPr>
                     <pic:cNvPr id="3" name="WhatsApp Image 2018-10-30 at 4.07.07 AM(1).jpeg"/>
-                    <pic:cNvPicPr/>
-                  </pic:nvPicPr>
-                  <pic:blipFill>
-                    <a:blip r:embed="rId7" cstate="print">
-                      <a:extLst>
-                        <a:ext uri="{28A0092B-C50C-407E-A947-70E740481C1C}">
-                          <a14:useLocalDpi xmlns:a14="http://schemas.microsoft.com/office/drawing/2010/main" val="0"/>
-                        </a:ext>
-                      </a:extLst>
-                    </a:blip>
-                    <a:stretch>
-                      <a:fillRect/>
-                    </a:stretch>
-                  </pic:blipFill>
-                  <pic:spPr>
-                    <a:xfrm>
-                      <a:off x="0" y="0"/>
-                      <a:ext cx="5943600" cy="4460240"/>
-                    </a:xfrm>
-                    <a:prstGeom prst="rect">
-                      <a:avLst/>
-                    </a:prstGeom>
-                  </pic:spPr>
-                </pic:pic>
-              </a:graphicData>
-            </a:graphic>
-          </wp:inline>
-        </w:drawing>
-      </w:r>
-      <w:r>
-        <w:rPr>
-          <w:b/>
-          <w:noProof/>
-        </w:rPr>
-        <w:lastRenderedPageBreak/>
-        <w:drawing>
-          <wp:inline distT="0" distB="0" distL="0" distR="0">
-            <wp:extent cx="5943600" cy="4460240"/>
-            <wp:effectExtent l="0" t="0" r="0" b="0"/>
-            <wp:docPr id="4" name="Picture 4" descr="A circuit board&#10;&#10;Description generated with very high confidence"/>
-            <wp:cNvGraphicFramePr>
-              <a:graphicFrameLocks xmlns:a="http://schemas.openxmlformats.org/drawingml/2006/main" noChangeAspect="1"/>
-            </wp:cNvGraphicFramePr>
-            <a:graphic xmlns:a="http://schemas.openxmlformats.org/drawingml/2006/main">
-              <a:graphicData uri="http://schemas.openxmlformats.org/drawingml/2006/picture">
-                <pic:pic xmlns:pic="http://schemas.openxmlformats.org/drawingml/2006/picture">
-                  <pic:nvPicPr>
-                    <pic:cNvPr id="4" name="WhatsApp Image 2018-10-30 at 4.07.07 AM(2).jpeg"/>
                     <pic:cNvPicPr/>
                   </pic:nvPicPr>
                   <pic:blipFill>
@@ -652,7 +575,55 @@
         </w:rPr>
         <w:lastRenderedPageBreak/>
         <w:drawing>
-          <wp:inline distT="0" distB="0" distL="0" distR="0">
+          <wp:inline distT="0" distB="0" distL="0" distR="0" wp14:anchorId="048A4EB7" wp14:editId="48FA65C5">
+            <wp:extent cx="5943600" cy="4460240"/>
+            <wp:effectExtent l="0" t="0" r="0" b="0"/>
+            <wp:docPr id="4" name="Picture 4" descr="A circuit board&#10;&#10;Description generated with very high confidence"/>
+            <wp:cNvGraphicFramePr>
+              <a:graphicFrameLocks xmlns:a="http://schemas.openxmlformats.org/drawingml/2006/main" noChangeAspect="1"/>
+            </wp:cNvGraphicFramePr>
+            <a:graphic xmlns:a="http://schemas.openxmlformats.org/drawingml/2006/main">
+              <a:graphicData uri="http://schemas.openxmlformats.org/drawingml/2006/picture">
+                <pic:pic xmlns:pic="http://schemas.openxmlformats.org/drawingml/2006/picture">
+                  <pic:nvPicPr>
+                    <pic:cNvPr id="4" name="WhatsApp Image 2018-10-30 at 4.07.07 AM(2).jpeg"/>
+                    <pic:cNvPicPr/>
+                  </pic:nvPicPr>
+                  <pic:blipFill>
+                    <a:blip r:embed="rId9" cstate="print">
+                      <a:extLst>
+                        <a:ext uri="{28A0092B-C50C-407E-A947-70E740481C1C}">
+                          <a14:useLocalDpi xmlns:a14="http://schemas.microsoft.com/office/drawing/2010/main" val="0"/>
+                        </a:ext>
+                      </a:extLst>
+                    </a:blip>
+                    <a:stretch>
+                      <a:fillRect/>
+                    </a:stretch>
+                  </pic:blipFill>
+                  <pic:spPr>
+                    <a:xfrm>
+                      <a:off x="0" y="0"/>
+                      <a:ext cx="5943600" cy="4460240"/>
+                    </a:xfrm>
+                    <a:prstGeom prst="rect">
+                      <a:avLst/>
+                    </a:prstGeom>
+                  </pic:spPr>
+                </pic:pic>
+              </a:graphicData>
+            </a:graphic>
+          </wp:inline>
+        </w:drawing>
+      </w:r>
+      <w:r>
+        <w:rPr>
+          <w:b/>
+          <w:noProof/>
+        </w:rPr>
+        <w:lastRenderedPageBreak/>
+        <w:drawing>
+          <wp:inline distT="0" distB="0" distL="0" distR="0" wp14:anchorId="491F259C" wp14:editId="4AF2B2DB">
             <wp:extent cx="5943600" cy="7919720"/>
             <wp:effectExtent l="0" t="0" r="0" b="5080"/>
             <wp:docPr id="5" name="Picture 5" descr="A circuit board&#10;&#10;Description generated with very high confidence"/>
@@ -667,7 +638,7 @@
                     <pic:cNvPicPr/>
                   </pic:nvPicPr>
                   <pic:blipFill>
-                    <a:blip r:embed="rId9">
+                    <a:blip r:embed="rId10">
                       <a:extLst>
                         <a:ext uri="{28A0092B-C50C-407E-A947-70E740481C1C}">
                           <a14:useLocalDpi xmlns:a14="http://schemas.microsoft.com/office/drawing/2010/main" val="0"/>
@@ -700,7 +671,7 @@
         </w:rPr>
         <w:lastRenderedPageBreak/>
         <w:drawing>
-          <wp:inline distT="0" distB="0" distL="0" distR="0">
+          <wp:inline distT="0" distB="0" distL="0" distR="0" wp14:anchorId="5BC44596" wp14:editId="13AE7704">
             <wp:extent cx="5943600" cy="4460240"/>
             <wp:effectExtent l="0" t="0" r="0" b="0"/>
             <wp:docPr id="6" name="Picture 6" descr="A screen shot of a computer&#10;&#10;Description generated with very high confidence"/>
@@ -712,54 +683,6 @@
                 <pic:pic xmlns:pic="http://schemas.openxmlformats.org/drawingml/2006/picture">
                   <pic:nvPicPr>
                     <pic:cNvPr id="6" name="WhatsApp Image 2018-10-30 at 4.07.07 AM.jpeg"/>
-                    <pic:cNvPicPr/>
-                  </pic:nvPicPr>
-                  <pic:blipFill>
-                    <a:blip r:embed="rId10" cstate="print">
-                      <a:extLst>
-                        <a:ext uri="{28A0092B-C50C-407E-A947-70E740481C1C}">
-                          <a14:useLocalDpi xmlns:a14="http://schemas.microsoft.com/office/drawing/2010/main" val="0"/>
-                        </a:ext>
-                      </a:extLst>
-                    </a:blip>
-                    <a:stretch>
-                      <a:fillRect/>
-                    </a:stretch>
-                  </pic:blipFill>
-                  <pic:spPr>
-                    <a:xfrm>
-                      <a:off x="0" y="0"/>
-                      <a:ext cx="5943600" cy="4460240"/>
-                    </a:xfrm>
-                    <a:prstGeom prst="rect">
-                      <a:avLst/>
-                    </a:prstGeom>
-                  </pic:spPr>
-                </pic:pic>
-              </a:graphicData>
-            </a:graphic>
-          </wp:inline>
-        </w:drawing>
-      </w:r>
-      <w:r>
-        <w:rPr>
-          <w:b/>
-          <w:noProof/>
-        </w:rPr>
-        <w:lastRenderedPageBreak/>
-        <w:drawing>
-          <wp:inline distT="0" distB="0" distL="0" distR="0">
-            <wp:extent cx="5943600" cy="4460240"/>
-            <wp:effectExtent l="0" t="0" r="0" b="0"/>
-            <wp:docPr id="7" name="Picture 7" descr="A computer&#10;&#10;Description generated with very high confidence"/>
-            <wp:cNvGraphicFramePr>
-              <a:graphicFrameLocks xmlns:a="http://schemas.openxmlformats.org/drawingml/2006/main" noChangeAspect="1"/>
-            </wp:cNvGraphicFramePr>
-            <a:graphic xmlns:a="http://schemas.openxmlformats.org/drawingml/2006/main">
-              <a:graphicData uri="http://schemas.openxmlformats.org/drawingml/2006/picture">
-                <pic:pic xmlns:pic="http://schemas.openxmlformats.org/drawingml/2006/picture">
-                  <pic:nvPicPr>
-                    <pic:cNvPr id="7" name="WhatsApp Image 2018-10-30 at 4.13.12 AM.jpeg"/>
                     <pic:cNvPicPr/>
                   </pic:nvPicPr>
                   <pic:blipFill>
@@ -789,6 +712,54 @@
           </wp:inline>
         </w:drawing>
       </w:r>
+      <w:r>
+        <w:rPr>
+          <w:b/>
+          <w:noProof/>
+        </w:rPr>
+        <w:lastRenderedPageBreak/>
+        <w:drawing>
+          <wp:inline distT="0" distB="0" distL="0" distR="0" wp14:anchorId="2718A108" wp14:editId="76E67BCE">
+            <wp:extent cx="5943600" cy="4460240"/>
+            <wp:effectExtent l="0" t="0" r="0" b="0"/>
+            <wp:docPr id="7" name="Picture 7" descr="A computer&#10;&#10;Description generated with very high confidence"/>
+            <wp:cNvGraphicFramePr>
+              <a:graphicFrameLocks xmlns:a="http://schemas.openxmlformats.org/drawingml/2006/main" noChangeAspect="1"/>
+            </wp:cNvGraphicFramePr>
+            <a:graphic xmlns:a="http://schemas.openxmlformats.org/drawingml/2006/main">
+              <a:graphicData uri="http://schemas.openxmlformats.org/drawingml/2006/picture">
+                <pic:pic xmlns:pic="http://schemas.openxmlformats.org/drawingml/2006/picture">
+                  <pic:nvPicPr>
+                    <pic:cNvPr id="7" name="WhatsApp Image 2018-10-30 at 4.13.12 AM.jpeg"/>
+                    <pic:cNvPicPr/>
+                  </pic:nvPicPr>
+                  <pic:blipFill>
+                    <a:blip r:embed="rId12" cstate="print">
+                      <a:extLst>
+                        <a:ext uri="{28A0092B-C50C-407E-A947-70E740481C1C}">
+                          <a14:useLocalDpi xmlns:a14="http://schemas.microsoft.com/office/drawing/2010/main" val="0"/>
+                        </a:ext>
+                      </a:extLst>
+                    </a:blip>
+                    <a:stretch>
+                      <a:fillRect/>
+                    </a:stretch>
+                  </pic:blipFill>
+                  <pic:spPr>
+                    <a:xfrm>
+                      <a:off x="0" y="0"/>
+                      <a:ext cx="5943600" cy="4460240"/>
+                    </a:xfrm>
+                    <a:prstGeom prst="rect">
+                      <a:avLst/>
+                    </a:prstGeom>
+                  </pic:spPr>
+                </pic:pic>
+              </a:graphicData>
+            </a:graphic>
+          </wp:inline>
+        </w:drawing>
+      </w:r>
     </w:p>
     <w:p/>
     <w:p/>
@@ -806,9 +777,6 @@
       </w:r>
     </w:p>
     <w:p/>
-    <w:p/>
-    <w:p/>
-    <w:p/>
     <w:p>
       <w:proofErr w:type="gramStart"/>
       <w:r>
@@ -817,7 +785,7 @@
       <w:proofErr w:type="gramEnd"/>
     </w:p>
     <w:p>
-      <w:hyperlink r:id="rId12" w:history="1">
+      <w:hyperlink r:id="rId13" w:history="1">
         <w:r>
           <w:rPr>
             <w:rStyle w:val="Hyperlink"/>
@@ -827,7 +795,7 @@
       </w:hyperlink>
     </w:p>
     <w:p>
-      <w:hyperlink r:id="rId13" w:history="1">
+      <w:hyperlink r:id="rId14" w:history="1">
         <w:r>
           <w:rPr>
             <w:rStyle w:val="Hyperlink"/>
@@ -837,7 +805,7 @@
       </w:hyperlink>
     </w:p>
     <w:p>
-      <w:hyperlink r:id="rId14" w:history="1">
+      <w:hyperlink r:id="rId15" w:history="1">
         <w:r>
           <w:rPr>
             <w:rStyle w:val="Hyperlink"/>
@@ -847,7 +815,7 @@
       </w:hyperlink>
     </w:p>
     <w:p>
-      <w:hyperlink r:id="rId15" w:history="1">
+      <w:hyperlink r:id="rId16" w:history="1">
         <w:r>
           <w:rPr>
             <w:rStyle w:val="Hyperlink"/>
@@ -856,7 +824,314 @@
         </w:r>
       </w:hyperlink>
     </w:p>
-    <w:p/>
+    <w:p>
+      <w:pPr>
+        <w:rPr>
+          <w:b/>
+        </w:rPr>
+      </w:pPr>
+    </w:p>
+    <w:p>
+      <w:pPr>
+        <w:rPr>
+          <w:b/>
+        </w:rPr>
+      </w:pPr>
+    </w:p>
+    <w:p>
+      <w:pPr>
+        <w:rPr>
+          <w:b/>
+        </w:rPr>
+      </w:pPr>
+      <w:r>
+        <w:rPr>
+          <w:b/>
+        </w:rPr>
+        <w:lastRenderedPageBreak/>
+        <w:t>PHASE 3:</w:t>
+      </w:r>
+    </w:p>
+    <w:p>
+      <w:pPr>
+        <w:pStyle w:val="ListParagraph"/>
+        <w:numPr>
+          <w:ilvl w:val="0"/>
+          <w:numId w:val="1"/>
+        </w:numPr>
+      </w:pPr>
+      <w:r>
+        <w:t xml:space="preserve">Testing with </w:t>
+      </w:r>
+      <w:proofErr w:type="spellStart"/>
+      <w:r>
+        <w:t>Arudino</w:t>
+      </w:r>
+      <w:proofErr w:type="spellEnd"/>
+      <w:r>
+        <w:t xml:space="preserve"> Nano and Nano IO shield – Modular &amp; Portable version:</w:t>
+      </w:r>
+    </w:p>
+    <w:p>
+      <w:pPr>
+        <w:pStyle w:val="ListParagraph"/>
+        <w:numPr>
+          <w:ilvl w:val="0"/>
+          <w:numId w:val="1"/>
+        </w:numPr>
+      </w:pPr>
+      <w:r>
+        <w:t xml:space="preserve">Connect sensor’s </w:t>
+      </w:r>
+      <w:proofErr w:type="spellStart"/>
+      <w:r>
+        <w:t>Vcc</w:t>
+      </w:r>
+      <w:proofErr w:type="spellEnd"/>
+      <w:r>
+        <w:t xml:space="preserve"> and </w:t>
+      </w:r>
+      <w:proofErr w:type="spellStart"/>
+      <w:r>
+        <w:t>Gnd</w:t>
+      </w:r>
+      <w:proofErr w:type="spellEnd"/>
+      <w:r>
+        <w:t xml:space="preserve"> to </w:t>
+      </w:r>
+      <w:proofErr w:type="spellStart"/>
+      <w:r>
+        <w:t>Vcc</w:t>
+      </w:r>
+      <w:proofErr w:type="spellEnd"/>
+      <w:r>
+        <w:t xml:space="preserve"> and </w:t>
+      </w:r>
+      <w:proofErr w:type="spellStart"/>
+      <w:r>
+        <w:t>Gnd</w:t>
+      </w:r>
+      <w:proofErr w:type="spellEnd"/>
+      <w:r>
+        <w:t xml:space="preserve"> of shield</w:t>
+      </w:r>
+    </w:p>
+    <w:p>
+      <w:pPr>
+        <w:pStyle w:val="ListParagraph"/>
+        <w:numPr>
+          <w:ilvl w:val="0"/>
+          <w:numId w:val="1"/>
+        </w:numPr>
+      </w:pPr>
+      <w:r>
+        <w:t>Connect PIR’s OUT to PIN3 of shield (‘S’ line)</w:t>
+      </w:r>
+    </w:p>
+    <w:p>
+      <w:pPr>
+        <w:pStyle w:val="ListParagraph"/>
+        <w:numPr>
+          <w:ilvl w:val="0"/>
+          <w:numId w:val="1"/>
+        </w:numPr>
+      </w:pPr>
+      <w:r>
+        <w:t xml:space="preserve">Connect Router </w:t>
+      </w:r>
+      <w:proofErr w:type="spellStart"/>
+      <w:r>
+        <w:t>Xbee</w:t>
+      </w:r>
+      <w:proofErr w:type="spellEnd"/>
+      <w:r>
+        <w:t xml:space="preserve"> Shield to the shield</w:t>
+      </w:r>
+      <w:r>
+        <w:t>.</w:t>
+      </w:r>
+    </w:p>
+    <w:p>
+      <w:pPr>
+        <w:pStyle w:val="ListParagraph"/>
+        <w:numPr>
+          <w:ilvl w:val="0"/>
+          <w:numId w:val="1"/>
+        </w:numPr>
+      </w:pPr>
+      <w:r>
+        <w:t>The Arduino’s Tx is connected to Zigbee’s Rx and Arduino’s Rx is connected to Zigbee’s Tx internally – We don’t need to do it explicitly as we did it in the breadboard version.</w:t>
+      </w:r>
+    </w:p>
+    <w:p>
+      <w:pPr>
+        <w:pStyle w:val="ListParagraph"/>
+        <w:numPr>
+          <w:ilvl w:val="0"/>
+          <w:numId w:val="1"/>
+        </w:numPr>
+      </w:pPr>
+      <w:r>
+        <w:t xml:space="preserve">Pin 13 (O/P pin in our code has a red LED labelled ‘L’ on Arduino </w:t>
+      </w:r>
+      <w:bookmarkStart w:id="0" w:name="_GoBack"/>
+      <w:bookmarkEnd w:id="0"/>
+      <w:r>
+        <w:t>Uno board)</w:t>
+      </w:r>
+    </w:p>
+    <w:p>
+      <w:pPr>
+        <w:pStyle w:val="ListParagraph"/>
+        <w:numPr>
+          <w:ilvl w:val="0"/>
+          <w:numId w:val="1"/>
+        </w:numPr>
+        <w:rPr>
+          <w:b/>
+        </w:rPr>
+      </w:pPr>
+      <w:r>
+        <w:t xml:space="preserve">Working </w:t>
+      </w:r>
+      <w:proofErr w:type="gramStart"/>
+      <w:r>
+        <w:t>perfect !</w:t>
+      </w:r>
+      <w:proofErr w:type="gramEnd"/>
+      <w:r>
+        <w:t xml:space="preserve"> – </w:t>
+      </w:r>
+      <w:r>
+        <w:rPr>
+          <w:b/>
+        </w:rPr>
+        <w:t>SUCCESS</w:t>
+      </w:r>
+    </w:p>
+    <w:p>
+      <w:pPr>
+        <w:ind w:left="360"/>
+        <w:rPr>
+          <w:b/>
+        </w:rPr>
+      </w:pPr>
+      <w:r>
+        <w:rPr>
+          <w:noProof/>
+        </w:rPr>
+        <w:drawing>
+          <wp:inline distT="0" distB="0" distL="0" distR="0" wp14:anchorId="6D7018AE" wp14:editId="25F741D8">
+            <wp:extent cx="6002734" cy="5156200"/>
+            <wp:effectExtent l="0" t="0" r="0" b="6350"/>
+            <wp:docPr id="9" name="Picture 9"/>
+            <wp:cNvGraphicFramePr>
+              <a:graphicFrameLocks xmlns:a="http://schemas.openxmlformats.org/drawingml/2006/main" noChangeAspect="1"/>
+            </wp:cNvGraphicFramePr>
+            <a:graphic xmlns:a="http://schemas.openxmlformats.org/drawingml/2006/main">
+              <a:graphicData uri="http://schemas.openxmlformats.org/drawingml/2006/picture">
+                <pic:pic xmlns:pic="http://schemas.openxmlformats.org/drawingml/2006/picture">
+                  <pic:nvPicPr>
+                    <pic:cNvPr id="0" name="Picture 2"/>
+                    <pic:cNvPicPr>
+                      <a:picLocks noChangeAspect="1" noChangeArrowheads="1"/>
+                    </pic:cNvPicPr>
+                  </pic:nvPicPr>
+                  <pic:blipFill rotWithShape="1">
+                    <a:blip r:embed="rId17">
+                      <a:extLst>
+                        <a:ext uri="{28A0092B-C50C-407E-A947-70E740481C1C}">
+                          <a14:useLocalDpi xmlns:a14="http://schemas.microsoft.com/office/drawing/2010/main" val="0"/>
+                        </a:ext>
+                      </a:extLst>
+                    </a:blip>
+                    <a:srcRect t="8737" b="26815"/>
+                    <a:stretch/>
+                  </pic:blipFill>
+                  <pic:spPr bwMode="auto">
+                    <a:xfrm>
+                      <a:off x="0" y="0"/>
+                      <a:ext cx="6048124" cy="5195189"/>
+                    </a:xfrm>
+                    <a:prstGeom prst="rect">
+                      <a:avLst/>
+                    </a:prstGeom>
+                    <a:noFill/>
+                    <a:ln>
+                      <a:noFill/>
+                    </a:ln>
+                    <a:extLst>
+                      <a:ext uri="{53640926-AAD7-44D8-BBD7-CCE9431645EC}">
+                        <a14:shadowObscured xmlns:a14="http://schemas.microsoft.com/office/drawing/2010/main"/>
+                      </a:ext>
+                    </a:extLst>
+                  </pic:spPr>
+                </pic:pic>
+              </a:graphicData>
+            </a:graphic>
+          </wp:inline>
+        </w:drawing>
+      </w:r>
+    </w:p>
+    <w:p>
+      <w:r>
+        <w:rPr>
+          <w:noProof/>
+        </w:rPr>
+        <w:lastRenderedPageBreak/>
+        <w:drawing>
+          <wp:inline distT="0" distB="0" distL="0" distR="0" wp14:anchorId="5BBBBF48" wp14:editId="49E03850">
+            <wp:extent cx="5943600" cy="7080250"/>
+            <wp:effectExtent l="0" t="0" r="0" b="6350"/>
+            <wp:docPr id="8" name="Picture 8"/>
+            <wp:cNvGraphicFramePr>
+              <a:graphicFrameLocks xmlns:a="http://schemas.openxmlformats.org/drawingml/2006/main" noChangeAspect="1"/>
+            </wp:cNvGraphicFramePr>
+            <a:graphic xmlns:a="http://schemas.openxmlformats.org/drawingml/2006/main">
+              <a:graphicData uri="http://schemas.openxmlformats.org/drawingml/2006/picture">
+                <pic:pic xmlns:pic="http://schemas.openxmlformats.org/drawingml/2006/picture">
+                  <pic:nvPicPr>
+                    <pic:cNvPr id="0" name="Picture 1"/>
+                    <pic:cNvPicPr>
+                      <a:picLocks noChangeAspect="1" noChangeArrowheads="1"/>
+                    </pic:cNvPicPr>
+                  </pic:nvPicPr>
+                  <pic:blipFill rotWithShape="1">
+                    <a:blip r:embed="rId18">
+                      <a:extLst>
+                        <a:ext uri="{28A0092B-C50C-407E-A947-70E740481C1C}">
+                          <a14:useLocalDpi xmlns:a14="http://schemas.microsoft.com/office/drawing/2010/main" val="0"/>
+                        </a:ext>
+                      </a:extLst>
+                    </a:blip>
+                    <a:srcRect b="10621"/>
+                    <a:stretch/>
+                  </pic:blipFill>
+                  <pic:spPr bwMode="auto">
+                    <a:xfrm>
+                      <a:off x="0" y="0"/>
+                      <a:ext cx="5943600" cy="7080250"/>
+                    </a:xfrm>
+                    <a:prstGeom prst="rect">
+                      <a:avLst/>
+                    </a:prstGeom>
+                    <a:noFill/>
+                    <a:ln>
+                      <a:noFill/>
+                    </a:ln>
+                    <a:extLst>
+                      <a:ext uri="{53640926-AAD7-44D8-BBD7-CCE9431645EC}">
+                        <a14:shadowObscured xmlns:a14="http://schemas.microsoft.com/office/drawing/2010/main"/>
+                      </a:ext>
+                    </a:extLst>
+                  </pic:spPr>
+                </pic:pic>
+              </a:graphicData>
+            </a:graphic>
+          </wp:inline>
+        </w:drawing>
+      </w:r>
+    </w:p>
     <w:sectPr>
       <w:pgSz w:w="12240" w:h="15840"/>
       <w:pgMar w:top="1440" w:right="1440" w:bottom="1440" w:left="1440" w:header="720" w:footer="720" w:gutter="0"/>
@@ -865,6 +1140,127 @@
     </w:sectPr>
   </w:body>
 </w:document>
+</file>
+
+<file path=word/numbering.xml><?xml version="1.0" encoding="utf-8"?>
+<w:numbering xmlns:wpc="http://schemas.microsoft.com/office/word/2010/wordprocessingCanvas" xmlns:cx="http://schemas.microsoft.com/office/drawing/2014/chartex" xmlns:cx1="http://schemas.microsoft.com/office/drawing/2015/9/8/chartex" xmlns:cx2="http://schemas.microsoft.com/office/drawing/2015/10/21/chartex" xmlns:cx3="http://schemas.microsoft.com/office/drawing/2016/5/9/chartex" xmlns:cx4="http://schemas.microsoft.com/office/drawing/2016/5/10/chartex" xmlns:cx5="http://schemas.microsoft.com/office/drawing/2016/5/11/chartex" xmlns:cx6="http://schemas.microsoft.com/office/drawing/2016/5/12/chartex" xmlns:cx7="http://schemas.microsoft.com/office/drawing/2016/5/13/chartex" xmlns:cx8="http://schemas.microsoft.com/office/drawing/2016/5/14/chartex" xmlns:mc="http://schemas.openxmlformats.org/markup-compatibility/2006" xmlns:aink="http://schemas.microsoft.com/office/drawing/2016/ink" xmlns:am3d="http://schemas.microsoft.com/office/drawing/2017/model3d" xmlns:o="urn:schemas-microsoft-com:office:office" xmlns:r="http://schemas.openxmlformats.org/officeDocument/2006/relationships" xmlns:m="http://schemas.openxmlformats.org/officeDocument/2006/math" xmlns:v="urn:schemas-microsoft-com:vml" xmlns:wp14="http://schemas.microsoft.com/office/word/2010/wordprocessingDrawing" xmlns:wp="http://schemas.openxmlformats.org/drawingml/2006/wordprocessingDrawing" xmlns:w10="urn:schemas-microsoft-com:office:word" xmlns:w="http://schemas.openxmlformats.org/wordprocessingml/2006/main" xmlns:w14="http://schemas.microsoft.com/office/word/2010/wordml" xmlns:w15="http://schemas.microsoft.com/office/word/2012/wordml" xmlns:w16cid="http://schemas.microsoft.com/office/word/2016/wordml/cid" xmlns:w16se="http://schemas.microsoft.com/office/word/2015/wordml/symex" xmlns:wpg="http://schemas.microsoft.com/office/word/2010/wordprocessingGroup" xmlns:wpi="http://schemas.microsoft.com/office/word/2010/wordprocessingInk" xmlns:wne="http://schemas.microsoft.com/office/word/2006/wordml" xmlns:wps="http://schemas.microsoft.com/office/word/2010/wordprocessingShape" mc:Ignorable="w14 w15 w16se w16cid wp14">
+  <w:abstractNum w:abstractNumId="0" w15:restartNumberingAfterBreak="0">
+    <w:nsid w:val="736F277D"/>
+    <w:multiLevelType w:val="hybridMultilevel"/>
+    <w:tmpl w:val="211A4F30"/>
+    <w:lvl w:ilvl="0" w:tplc="04090001">
+      <w:start w:val="1"/>
+      <w:numFmt w:val="bullet"/>
+      <w:lvlText w:val=""/>
+      <w:lvlJc w:val="left"/>
+      <w:pPr>
+        <w:ind w:left="720" w:hanging="360"/>
+      </w:pPr>
+      <w:rPr>
+        <w:rFonts w:ascii="Symbol" w:hAnsi="Symbol" w:hint="default"/>
+      </w:rPr>
+    </w:lvl>
+    <w:lvl w:ilvl="1" w:tplc="04090003" w:tentative="1">
+      <w:start w:val="1"/>
+      <w:numFmt w:val="bullet"/>
+      <w:lvlText w:val="o"/>
+      <w:lvlJc w:val="left"/>
+      <w:pPr>
+        <w:ind w:left="1440" w:hanging="360"/>
+      </w:pPr>
+      <w:rPr>
+        <w:rFonts w:ascii="Courier New" w:hAnsi="Courier New" w:cs="Courier New" w:hint="default"/>
+      </w:rPr>
+    </w:lvl>
+    <w:lvl w:ilvl="2" w:tplc="04090005" w:tentative="1">
+      <w:start w:val="1"/>
+      <w:numFmt w:val="bullet"/>
+      <w:lvlText w:val=""/>
+      <w:lvlJc w:val="left"/>
+      <w:pPr>
+        <w:ind w:left="2160" w:hanging="360"/>
+      </w:pPr>
+      <w:rPr>
+        <w:rFonts w:ascii="Wingdings" w:hAnsi="Wingdings" w:hint="default"/>
+      </w:rPr>
+    </w:lvl>
+    <w:lvl w:ilvl="3" w:tplc="04090001" w:tentative="1">
+      <w:start w:val="1"/>
+      <w:numFmt w:val="bullet"/>
+      <w:lvlText w:val=""/>
+      <w:lvlJc w:val="left"/>
+      <w:pPr>
+        <w:ind w:left="2880" w:hanging="360"/>
+      </w:pPr>
+      <w:rPr>
+        <w:rFonts w:ascii="Symbol" w:hAnsi="Symbol" w:hint="default"/>
+      </w:rPr>
+    </w:lvl>
+    <w:lvl w:ilvl="4" w:tplc="04090003" w:tentative="1">
+      <w:start w:val="1"/>
+      <w:numFmt w:val="bullet"/>
+      <w:lvlText w:val="o"/>
+      <w:lvlJc w:val="left"/>
+      <w:pPr>
+        <w:ind w:left="3600" w:hanging="360"/>
+      </w:pPr>
+      <w:rPr>
+        <w:rFonts w:ascii="Courier New" w:hAnsi="Courier New" w:cs="Courier New" w:hint="default"/>
+      </w:rPr>
+    </w:lvl>
+    <w:lvl w:ilvl="5" w:tplc="04090005" w:tentative="1">
+      <w:start w:val="1"/>
+      <w:numFmt w:val="bullet"/>
+      <w:lvlText w:val=""/>
+      <w:lvlJc w:val="left"/>
+      <w:pPr>
+        <w:ind w:left="4320" w:hanging="360"/>
+      </w:pPr>
+      <w:rPr>
+        <w:rFonts w:ascii="Wingdings" w:hAnsi="Wingdings" w:hint="default"/>
+      </w:rPr>
+    </w:lvl>
+    <w:lvl w:ilvl="6" w:tplc="04090001" w:tentative="1">
+      <w:start w:val="1"/>
+      <w:numFmt w:val="bullet"/>
+      <w:lvlText w:val=""/>
+      <w:lvlJc w:val="left"/>
+      <w:pPr>
+        <w:ind w:left="5040" w:hanging="360"/>
+      </w:pPr>
+      <w:rPr>
+        <w:rFonts w:ascii="Symbol" w:hAnsi="Symbol" w:hint="default"/>
+      </w:rPr>
+    </w:lvl>
+    <w:lvl w:ilvl="7" w:tplc="04090003" w:tentative="1">
+      <w:start w:val="1"/>
+      <w:numFmt w:val="bullet"/>
+      <w:lvlText w:val="o"/>
+      <w:lvlJc w:val="left"/>
+      <w:pPr>
+        <w:ind w:left="5760" w:hanging="360"/>
+      </w:pPr>
+      <w:rPr>
+        <w:rFonts w:ascii="Courier New" w:hAnsi="Courier New" w:cs="Courier New" w:hint="default"/>
+      </w:rPr>
+    </w:lvl>
+    <w:lvl w:ilvl="8" w:tplc="04090005" w:tentative="1">
+      <w:start w:val="1"/>
+      <w:numFmt w:val="bullet"/>
+      <w:lvlText w:val=""/>
+      <w:lvlJc w:val="left"/>
+      <w:pPr>
+        <w:ind w:left="6480" w:hanging="360"/>
+      </w:pPr>
+      <w:rPr>
+        <w:rFonts w:ascii="Wingdings" w:hAnsi="Wingdings" w:hint="default"/>
+      </w:rPr>
+    </w:lvl>
+  </w:abstractNum>
+  <w:num w:numId="1">
+    <w:abstractNumId w:val="0"/>
+  </w:num>
+</w:numbering>
 </file>
 
 <file path=word/styles.xml><?xml version="1.0" encoding="utf-8"?>
@@ -1315,6 +1711,17 @@
       <w:shd w:val="clear" w:color="auto" w:fill="E1DFDD"/>
     </w:rPr>
   </w:style>
+  <w:style w:type="paragraph" w:styleId="ListParagraph">
+    <w:name w:val="List Paragraph"/>
+    <w:basedOn w:val="Normal"/>
+    <w:uiPriority w:val="34"/>
+    <w:qFormat/>
+    <w:rsid w:val="00735DEA"/>
+    <w:pPr>
+      <w:ind w:left="720"/>
+      <w:contextualSpacing/>
+    </w:pPr>
+  </w:style>
 </w:styles>
 </file>
 

</xml_diff>

<commit_message>
Final working arduino code
</commit_message>
<xml_diff>
--- a/progress documentation.docx
+++ b/progress documentation.docx
@@ -4859,374 +4859,545 @@
           <w:sz w:val="24"/>
         </w:rPr>
       </w:pPr>
+    </w:p>
+    <w:p>
+      <w:pPr>
+        <w:rPr>
+          <w:b/>
+          <w:sz w:val="24"/>
+        </w:rPr>
+      </w:pPr>
+      <w:r>
+        <w:rPr>
+          <w:b/>
+          <w:sz w:val="24"/>
+        </w:rPr>
+        <w:t>Messages:</w:t>
+      </w:r>
+    </w:p>
+    <w:p>
+      <w:pPr>
+        <w:rPr>
+          <w:sz w:val="24"/>
+        </w:rPr>
+      </w:pPr>
+      <w:r>
+        <w:rPr>
+          <w:sz w:val="24"/>
+        </w:rPr>
+        <w:t>M</w:t>
+      </w:r>
+      <w:r>
+        <w:rPr>
+          <w:sz w:val="24"/>
+        </w:rPr>
+        <w:t xml:space="preserve"> – </w:t>
+      </w:r>
+      <w:r>
+        <w:rPr>
+          <w:b/>
+          <w:sz w:val="24"/>
+        </w:rPr>
+        <w:t>M</w:t>
+      </w:r>
+      <w:r>
+        <w:rPr>
+          <w:sz w:val="24"/>
+        </w:rPr>
+        <w:t>otion detected – Sensor to Coordinator</w:t>
+      </w:r>
+    </w:p>
+    <w:p>
+      <w:pPr>
+        <w:rPr>
+          <w:sz w:val="24"/>
+        </w:rPr>
+      </w:pPr>
+      <w:r>
+        <w:rPr>
+          <w:sz w:val="24"/>
+        </w:rPr>
+        <w:t>A</w:t>
+      </w:r>
+      <w:r>
+        <w:rPr>
+          <w:sz w:val="24"/>
+        </w:rPr>
+        <w:t xml:space="preserve"> – </w:t>
+      </w:r>
+      <w:r>
+        <w:rPr>
+          <w:b/>
+          <w:sz w:val="24"/>
+        </w:rPr>
+        <w:t>A</w:t>
+      </w:r>
+      <w:r>
+        <w:rPr>
+          <w:sz w:val="24"/>
+        </w:rPr>
+        <w:t>ctivate camera – Coordinator to Camera</w:t>
+      </w:r>
+    </w:p>
+    <w:p>
+      <w:pPr>
+        <w:rPr>
+          <w:sz w:val="24"/>
+        </w:rPr>
+      </w:pPr>
+      <w:r>
+        <w:rPr>
+          <w:sz w:val="24"/>
+        </w:rPr>
+        <w:t>D</w:t>
+      </w:r>
+      <w:r>
+        <w:rPr>
+          <w:sz w:val="24"/>
+        </w:rPr>
+        <w:t xml:space="preserve"> – </w:t>
+      </w:r>
+      <w:r>
+        <w:rPr>
+          <w:sz w:val="24"/>
+        </w:rPr>
+        <w:t xml:space="preserve">Capturing image </w:t>
+      </w:r>
+      <w:r>
+        <w:rPr>
+          <w:b/>
+          <w:sz w:val="24"/>
+        </w:rPr>
+        <w:t>D</w:t>
+      </w:r>
+      <w:r>
+        <w:rPr>
+          <w:sz w:val="24"/>
+        </w:rPr>
+        <w:t>one (</w:t>
+      </w:r>
+      <w:r>
+        <w:rPr>
+          <w:sz w:val="24"/>
+        </w:rPr>
+        <w:t>Positive ack</w:t>
+      </w:r>
+      <w:r>
+        <w:rPr>
+          <w:sz w:val="24"/>
+        </w:rPr>
+        <w:t>)</w:t>
+      </w:r>
+      <w:r>
+        <w:rPr>
+          <w:sz w:val="24"/>
+        </w:rPr>
+        <w:t xml:space="preserve"> – Camera to Coordi</w:t>
+      </w:r>
+      <w:r>
+        <w:rPr>
+          <w:sz w:val="24"/>
+        </w:rPr>
+        <w:t>nator</w:t>
+      </w:r>
+    </w:p>
+    <w:p>
+      <w:pPr>
+        <w:rPr>
+          <w:sz w:val="24"/>
+        </w:rPr>
+      </w:pPr>
+      <w:r>
+        <w:rPr>
+          <w:sz w:val="24"/>
+        </w:rPr>
+        <w:t>F</w:t>
+      </w:r>
+      <w:r>
+        <w:rPr>
+          <w:sz w:val="24"/>
+        </w:rPr>
+        <w:t xml:space="preserve"> – </w:t>
+      </w:r>
+      <w:r>
+        <w:rPr>
+          <w:sz w:val="24"/>
+        </w:rPr>
+        <w:t xml:space="preserve">Capturing image </w:t>
+      </w:r>
+      <w:r>
+        <w:rPr>
+          <w:b/>
+          <w:sz w:val="24"/>
+        </w:rPr>
+        <w:t>F</w:t>
+      </w:r>
+      <w:r>
+        <w:rPr>
+          <w:sz w:val="24"/>
+        </w:rPr>
+        <w:t>ailed (</w:t>
+      </w:r>
+      <w:r>
+        <w:rPr>
+          <w:sz w:val="24"/>
+        </w:rPr>
+        <w:t>Negative ack</w:t>
+      </w:r>
+      <w:r>
+        <w:rPr>
+          <w:sz w:val="24"/>
+        </w:rPr>
+        <w:t>)</w:t>
+      </w:r>
+      <w:r>
+        <w:rPr>
+          <w:sz w:val="24"/>
+        </w:rPr>
+        <w:t xml:space="preserve"> – Camera to Coordinator</w:t>
+      </w:r>
+    </w:p>
+    <w:p>
+      <w:pPr>
+        <w:rPr>
+          <w:sz w:val="24"/>
+        </w:rPr>
+      </w:pPr>
+      <w:r>
+        <w:rPr>
+          <w:sz w:val="24"/>
+        </w:rPr>
+        <w:t>R</w:t>
+      </w:r>
+      <w:r>
+        <w:rPr>
+          <w:sz w:val="24"/>
+        </w:rPr>
+        <w:t xml:space="preserve"> – </w:t>
+      </w:r>
+      <w:r>
+        <w:rPr>
+          <w:b/>
+          <w:sz w:val="24"/>
+        </w:rPr>
+        <w:t>R</w:t>
+      </w:r>
+      <w:r>
+        <w:rPr>
+          <w:sz w:val="24"/>
+        </w:rPr>
+        <w:t>esume sensing</w:t>
+      </w:r>
+      <w:r>
+        <w:rPr>
+          <w:sz w:val="24"/>
+        </w:rPr>
+        <w:t xml:space="preserve"> </w:t>
+      </w:r>
+      <w:r>
+        <w:rPr>
+          <w:sz w:val="24"/>
+        </w:rPr>
+        <w:t>– Coordinator to Sensor</w:t>
+      </w:r>
+    </w:p>
+    <w:p>
+      <w:pPr>
+        <w:rPr>
+          <w:b/>
+          <w:sz w:val="24"/>
+        </w:rPr>
+      </w:pPr>
+      <w:r>
+        <w:rPr>
+          <w:b/>
+          <w:sz w:val="24"/>
+        </w:rPr>
+        <w:t xml:space="preserve">Imp </w:t>
+      </w:r>
+      <w:proofErr w:type="gramStart"/>
+      <w:r>
+        <w:rPr>
+          <w:b/>
+          <w:sz w:val="24"/>
+        </w:rPr>
+        <w:t>Note :</w:t>
+      </w:r>
+      <w:proofErr w:type="gramEnd"/>
+      <w:r>
+        <w:rPr>
+          <w:b/>
+          <w:sz w:val="24"/>
+        </w:rPr>
+        <w:t xml:space="preserve"> Make sure that Arduino is not writing these codewords in any other </w:t>
+      </w:r>
+      <w:proofErr w:type="spellStart"/>
+      <w:r>
+        <w:rPr>
+          <w:b/>
+          <w:sz w:val="24"/>
+        </w:rPr>
+        <w:t>Serial.print</w:t>
+      </w:r>
+      <w:proofErr w:type="spellEnd"/>
+      <w:r>
+        <w:rPr>
+          <w:b/>
+          <w:sz w:val="24"/>
+        </w:rPr>
+        <w:t xml:space="preserve">() or </w:t>
+      </w:r>
+      <w:proofErr w:type="spellStart"/>
+      <w:r>
+        <w:rPr>
+          <w:b/>
+          <w:sz w:val="24"/>
+        </w:rPr>
+        <w:t>Serial.write</w:t>
+      </w:r>
+      <w:proofErr w:type="spellEnd"/>
+      <w:r>
+        <w:rPr>
+          <w:b/>
+          <w:sz w:val="24"/>
+        </w:rPr>
+        <w:t xml:space="preserve">() command. It would break the logic as the receiving </w:t>
+      </w:r>
+      <w:proofErr w:type="spellStart"/>
+      <w:r>
+        <w:rPr>
+          <w:b/>
+          <w:sz w:val="24"/>
+        </w:rPr>
+        <w:t>Xbee</w:t>
+      </w:r>
+      <w:proofErr w:type="spellEnd"/>
+      <w:r>
+        <w:rPr>
+          <w:b/>
+          <w:sz w:val="24"/>
+        </w:rPr>
+        <w:t xml:space="preserve"> would get a false alarm that this message is generated by the Arduino.</w:t>
+      </w:r>
+      <w:r>
+        <w:rPr>
+          <w:b/>
+          <w:sz w:val="24"/>
+        </w:rPr>
+        <w:t xml:space="preserve"> One trick is to use any uppercase</w:t>
+      </w:r>
+      <w:r>
+        <w:rPr>
+          <w:b/>
+          <w:sz w:val="24"/>
+        </w:rPr>
+        <w:t xml:space="preserve"> letters only for codewords &amp; lowercase for any other messages that you want Arduino to print in its Serial port.</w:t>
+      </w:r>
+    </w:p>
+    <w:p>
+      <w:pPr>
+        <w:rPr>
+          <w:b/>
+          <w:sz w:val="24"/>
+        </w:rPr>
+      </w:pPr>
+      <w:r>
+        <w:rPr>
+          <w:b/>
+          <w:sz w:val="24"/>
+        </w:rPr>
+        <w:t xml:space="preserve"> </w:t>
+      </w:r>
+    </w:p>
+    <w:p>
+      <w:pPr>
+        <w:rPr>
+          <w:b/>
+          <w:sz w:val="24"/>
+        </w:rPr>
+      </w:pPr>
+      <w:r>
+        <w:rPr>
+          <w:b/>
+          <w:sz w:val="24"/>
+        </w:rPr>
+        <w:lastRenderedPageBreak/>
+        <w:t>Light turn on:</w:t>
+      </w:r>
+    </w:p>
+    <w:p>
+      <w:pPr>
+        <w:rPr>
+          <w:sz w:val="24"/>
+        </w:rPr>
+      </w:pPr>
+      <w:r>
+        <w:rPr>
+          <w:sz w:val="24"/>
+        </w:rPr>
+        <w:t>Function</w:t>
+      </w:r>
+      <w:r>
+        <w:rPr>
+          <w:sz w:val="24"/>
+        </w:rPr>
+        <w:t xml:space="preserve"> to start and stop light.</w:t>
+      </w:r>
+    </w:p>
+    <w:p>
+      <w:pPr>
+        <w:rPr>
+          <w:sz w:val="24"/>
+        </w:rPr>
+      </w:pPr>
+      <w:r>
+        <w:rPr>
+          <w:sz w:val="24"/>
+        </w:rPr>
+        <w:t>Write the bytes all in hex. We use D3.</w:t>
+      </w:r>
+    </w:p>
+    <w:p>
+      <w:pPr>
+        <w:rPr>
+          <w:sz w:val="24"/>
+        </w:rPr>
+      </w:pPr>
+      <w:r>
+        <w:rPr>
+          <w:sz w:val="24"/>
+        </w:rPr>
+        <w:t xml:space="preserve">While configuring the router </w:t>
+      </w:r>
+      <w:proofErr w:type="spellStart"/>
+      <w:r>
+        <w:rPr>
+          <w:sz w:val="24"/>
+        </w:rPr>
+        <w:t>xbee</w:t>
+      </w:r>
+      <w:proofErr w:type="spellEnd"/>
+      <w:r>
+        <w:rPr>
+          <w:sz w:val="24"/>
+        </w:rPr>
+        <w:t>, take all the settings like other routers in addition to one setting. Set D3 to Digital Out Low.</w:t>
+      </w:r>
+    </w:p>
+    <w:p>
+      <w:pPr>
+        <w:rPr>
+          <w:sz w:val="24"/>
+        </w:rPr>
+      </w:pPr>
+      <w:r>
+        <w:rPr>
+          <w:noProof/>
+        </w:rPr>
+        <w:drawing>
+          <wp:inline distT="0" distB="0" distL="0" distR="0" wp14:anchorId="1658DB14" wp14:editId="093AD0C7">
+            <wp:extent cx="5943600" cy="2072640"/>
+            <wp:effectExtent l="0" t="0" r="0" b="3810"/>
+            <wp:docPr id="11" name="Picture 11"/>
+            <wp:cNvGraphicFramePr>
+              <a:graphicFrameLocks xmlns:a="http://schemas.openxmlformats.org/drawingml/2006/main" noChangeAspect="1"/>
+            </wp:cNvGraphicFramePr>
+            <a:graphic xmlns:a="http://schemas.openxmlformats.org/drawingml/2006/main">
+              <a:graphicData uri="http://schemas.openxmlformats.org/drawingml/2006/picture">
+                <pic:pic xmlns:pic="http://schemas.openxmlformats.org/drawingml/2006/picture">
+                  <pic:nvPicPr>
+                    <pic:cNvPr id="1" name=""/>
+                    <pic:cNvPicPr/>
+                  </pic:nvPicPr>
+                  <pic:blipFill>
+                    <a:blip r:embed="rId27"/>
+                    <a:stretch>
+                      <a:fillRect/>
+                    </a:stretch>
+                  </pic:blipFill>
+                  <pic:spPr>
+                    <a:xfrm>
+                      <a:off x="0" y="0"/>
+                      <a:ext cx="5943600" cy="2072640"/>
+                    </a:xfrm>
+                    <a:prstGeom prst="rect">
+                      <a:avLst/>
+                    </a:prstGeom>
+                  </pic:spPr>
+                </pic:pic>
+              </a:graphicData>
+            </a:graphic>
+          </wp:inline>
+        </w:drawing>
+      </w:r>
+    </w:p>
+    <w:p>
+      <w:pPr>
+        <w:rPr>
+          <w:sz w:val="24"/>
+        </w:rPr>
+      </w:pPr>
+    </w:p>
+    <w:p>
+      <w:pPr>
+        <w:rPr>
+          <w:sz w:val="24"/>
+        </w:rPr>
+      </w:pPr>
+      <w:r>
+        <w:rPr>
+          <w:sz w:val="24"/>
+        </w:rPr>
+        <w:t xml:space="preserve">In the coordinator, write the frames in </w:t>
+      </w:r>
+      <w:proofErr w:type="gramStart"/>
+      <w:r>
+        <w:rPr>
+          <w:sz w:val="24"/>
+        </w:rPr>
+        <w:t>Hex .</w:t>
+      </w:r>
+      <w:proofErr w:type="gramEnd"/>
+      <w:r>
+        <w:rPr>
+          <w:sz w:val="24"/>
+        </w:rPr>
+        <w:t xml:space="preserve"> D3 in hex is 0x44 0x33.</w:t>
+      </w:r>
+      <w:r>
+        <w:rPr>
+          <w:sz w:val="24"/>
+        </w:rPr>
+        <w:br/>
+        <w:t>High is 0x5 &amp; Low is 0x4.</w:t>
+      </w:r>
+      <w:r>
+        <w:rPr>
+          <w:sz w:val="24"/>
+        </w:rPr>
+        <w:t xml:space="preserve"> Connect the </w:t>
+      </w:r>
+      <w:proofErr w:type="spellStart"/>
+      <w:r>
+        <w:rPr>
+          <w:sz w:val="24"/>
+        </w:rPr>
+        <w:t>xbee</w:t>
+      </w:r>
+      <w:proofErr w:type="spellEnd"/>
+      <w:r>
+        <w:rPr>
+          <w:sz w:val="24"/>
+        </w:rPr>
+        <w:t xml:space="preserve"> on breadboard &amp; supply 3.3V to it. Take out from D3 &amp; connect it to LEDs</w:t>
+      </w:r>
       <w:bookmarkStart w:id="1" w:name="_GoBack"/>
       <w:bookmarkEnd w:id="1"/>
-    </w:p>
-    <w:p>
-      <w:pPr>
-        <w:rPr>
-          <w:b/>
-          <w:sz w:val="24"/>
-        </w:rPr>
-      </w:pPr>
-      <w:r>
-        <w:rPr>
-          <w:b/>
-          <w:sz w:val="24"/>
-        </w:rPr>
-        <w:t>Messages:</w:t>
-      </w:r>
-    </w:p>
-    <w:p>
-      <w:pPr>
-        <w:rPr>
-          <w:sz w:val="24"/>
-        </w:rPr>
-      </w:pPr>
-      <w:r>
-        <w:rPr>
-          <w:sz w:val="24"/>
-        </w:rPr>
-        <w:t>M</w:t>
-      </w:r>
-      <w:r>
-        <w:rPr>
-          <w:sz w:val="24"/>
-        </w:rPr>
-        <w:t xml:space="preserve"> – </w:t>
-      </w:r>
-      <w:r>
-        <w:rPr>
-          <w:b/>
-          <w:sz w:val="24"/>
-        </w:rPr>
-        <w:t>M</w:t>
-      </w:r>
-      <w:r>
-        <w:rPr>
-          <w:sz w:val="24"/>
-        </w:rPr>
-        <w:t>otion detected – Sensor to Coordinator</w:t>
-      </w:r>
-    </w:p>
-    <w:p>
-      <w:pPr>
-        <w:rPr>
-          <w:sz w:val="24"/>
-        </w:rPr>
-      </w:pPr>
-      <w:r>
-        <w:rPr>
-          <w:sz w:val="24"/>
-        </w:rPr>
-        <w:t>A</w:t>
-      </w:r>
-      <w:r>
-        <w:rPr>
-          <w:sz w:val="24"/>
-        </w:rPr>
-        <w:t xml:space="preserve"> – </w:t>
-      </w:r>
-      <w:r>
-        <w:rPr>
-          <w:b/>
-          <w:sz w:val="24"/>
-        </w:rPr>
-        <w:t>A</w:t>
-      </w:r>
-      <w:r>
-        <w:rPr>
-          <w:sz w:val="24"/>
-        </w:rPr>
-        <w:t>ctivate camera – Coordinator to Camera</w:t>
-      </w:r>
-    </w:p>
-    <w:p>
-      <w:pPr>
-        <w:rPr>
-          <w:sz w:val="24"/>
-        </w:rPr>
-      </w:pPr>
-      <w:r>
-        <w:rPr>
-          <w:sz w:val="24"/>
-        </w:rPr>
-        <w:t>D</w:t>
-      </w:r>
-      <w:r>
-        <w:rPr>
-          <w:sz w:val="24"/>
-        </w:rPr>
-        <w:t xml:space="preserve"> – </w:t>
-      </w:r>
-      <w:r>
-        <w:rPr>
-          <w:sz w:val="24"/>
-        </w:rPr>
-        <w:t xml:space="preserve">Capturing image </w:t>
-      </w:r>
-      <w:r>
-        <w:rPr>
-          <w:b/>
-          <w:sz w:val="24"/>
-        </w:rPr>
-        <w:t>D</w:t>
-      </w:r>
-      <w:r>
-        <w:rPr>
-          <w:sz w:val="24"/>
-        </w:rPr>
-        <w:t>one (</w:t>
-      </w:r>
-      <w:r>
-        <w:rPr>
-          <w:sz w:val="24"/>
-        </w:rPr>
-        <w:t>Positive ack</w:t>
-      </w:r>
-      <w:r>
-        <w:rPr>
-          <w:sz w:val="24"/>
-        </w:rPr>
-        <w:t>)</w:t>
-      </w:r>
-      <w:r>
-        <w:rPr>
-          <w:sz w:val="24"/>
-        </w:rPr>
-        <w:t xml:space="preserve"> – Camera to Coordi</w:t>
-      </w:r>
-      <w:r>
-        <w:rPr>
-          <w:sz w:val="24"/>
-        </w:rPr>
-        <w:t>nator</w:t>
-      </w:r>
-    </w:p>
-    <w:p>
-      <w:pPr>
-        <w:rPr>
-          <w:sz w:val="24"/>
-        </w:rPr>
-      </w:pPr>
-      <w:r>
-        <w:rPr>
-          <w:sz w:val="24"/>
-        </w:rPr>
-        <w:t>F</w:t>
-      </w:r>
-      <w:r>
-        <w:rPr>
-          <w:sz w:val="24"/>
-        </w:rPr>
-        <w:t xml:space="preserve"> – </w:t>
-      </w:r>
-      <w:r>
-        <w:rPr>
-          <w:sz w:val="24"/>
-        </w:rPr>
-        <w:t xml:space="preserve">Capturing image </w:t>
-      </w:r>
-      <w:r>
-        <w:rPr>
-          <w:b/>
-          <w:sz w:val="24"/>
-        </w:rPr>
-        <w:t>F</w:t>
-      </w:r>
-      <w:r>
-        <w:rPr>
-          <w:sz w:val="24"/>
-        </w:rPr>
-        <w:t>ailed (</w:t>
-      </w:r>
-      <w:r>
-        <w:rPr>
-          <w:sz w:val="24"/>
-        </w:rPr>
-        <w:t>Negative ack</w:t>
-      </w:r>
-      <w:r>
-        <w:rPr>
-          <w:sz w:val="24"/>
-        </w:rPr>
-        <w:t>)</w:t>
-      </w:r>
-      <w:r>
-        <w:rPr>
-          <w:sz w:val="24"/>
-        </w:rPr>
-        <w:t xml:space="preserve"> – Camera to Coordinator</w:t>
-      </w:r>
-    </w:p>
-    <w:p>
-      <w:pPr>
-        <w:rPr>
-          <w:sz w:val="24"/>
-        </w:rPr>
-      </w:pPr>
-      <w:r>
-        <w:rPr>
-          <w:sz w:val="24"/>
-        </w:rPr>
-        <w:t>R</w:t>
-      </w:r>
-      <w:r>
-        <w:rPr>
-          <w:sz w:val="24"/>
-        </w:rPr>
-        <w:t xml:space="preserve"> </w:t>
-      </w:r>
-      <w:r>
-        <w:rPr>
-          <w:sz w:val="24"/>
-        </w:rPr>
-        <w:t>–</w:t>
-      </w:r>
-      <w:r>
-        <w:rPr>
-          <w:sz w:val="24"/>
-        </w:rPr>
-        <w:t xml:space="preserve"> </w:t>
-      </w:r>
-      <w:r>
-        <w:rPr>
-          <w:b/>
-          <w:sz w:val="24"/>
-        </w:rPr>
-        <w:t>R</w:t>
-      </w:r>
-      <w:r>
-        <w:rPr>
-          <w:sz w:val="24"/>
-        </w:rPr>
-        <w:t>esume sensing</w:t>
-      </w:r>
-      <w:r>
-        <w:rPr>
-          <w:sz w:val="24"/>
-        </w:rPr>
-        <w:t xml:space="preserve"> </w:t>
-      </w:r>
-      <w:r>
-        <w:rPr>
-          <w:sz w:val="24"/>
-        </w:rPr>
-        <w:t>–</w:t>
-      </w:r>
-      <w:r>
-        <w:rPr>
-          <w:sz w:val="24"/>
-        </w:rPr>
-        <w:t xml:space="preserve"> Coordinator to Sensor</w:t>
-      </w:r>
-    </w:p>
-    <w:p>
-      <w:pPr>
-        <w:rPr>
-          <w:b/>
-          <w:sz w:val="24"/>
-        </w:rPr>
-      </w:pPr>
-      <w:r>
-        <w:rPr>
-          <w:b/>
-          <w:sz w:val="24"/>
-        </w:rPr>
-        <w:t xml:space="preserve">Imp </w:t>
-      </w:r>
-      <w:proofErr w:type="gramStart"/>
-      <w:r>
-        <w:rPr>
-          <w:b/>
-          <w:sz w:val="24"/>
-        </w:rPr>
-        <w:t>Note :</w:t>
-      </w:r>
-      <w:proofErr w:type="gramEnd"/>
-      <w:r>
-        <w:rPr>
-          <w:b/>
-          <w:sz w:val="24"/>
-        </w:rPr>
-        <w:t xml:space="preserve"> Make sure that Arduino is not writing these codewords in any other </w:t>
-      </w:r>
-      <w:proofErr w:type="spellStart"/>
-      <w:r>
-        <w:rPr>
-          <w:b/>
-          <w:sz w:val="24"/>
-        </w:rPr>
-        <w:t>Serial.print</w:t>
-      </w:r>
-      <w:proofErr w:type="spellEnd"/>
-      <w:r>
-        <w:rPr>
-          <w:b/>
-          <w:sz w:val="24"/>
-        </w:rPr>
-        <w:t xml:space="preserve">() or </w:t>
-      </w:r>
-      <w:proofErr w:type="spellStart"/>
-      <w:r>
-        <w:rPr>
-          <w:b/>
-          <w:sz w:val="24"/>
-        </w:rPr>
-        <w:t>Serial.write</w:t>
-      </w:r>
-      <w:proofErr w:type="spellEnd"/>
-      <w:r>
-        <w:rPr>
-          <w:b/>
-          <w:sz w:val="24"/>
-        </w:rPr>
-        <w:t xml:space="preserve">() command. It would break the logic as the receiving </w:t>
-      </w:r>
-      <w:proofErr w:type="spellStart"/>
-      <w:r>
-        <w:rPr>
-          <w:b/>
-          <w:sz w:val="24"/>
-        </w:rPr>
-        <w:t>Xbee</w:t>
-      </w:r>
-      <w:proofErr w:type="spellEnd"/>
-      <w:r>
-        <w:rPr>
-          <w:b/>
-          <w:sz w:val="24"/>
-        </w:rPr>
-        <w:t xml:space="preserve"> would get a false alarm that this message is generated by the Arduino.</w:t>
-      </w:r>
-      <w:r>
-        <w:rPr>
-          <w:b/>
-          <w:sz w:val="24"/>
-        </w:rPr>
-        <w:t xml:space="preserve"> One trick is to use any uppercase</w:t>
-      </w:r>
-      <w:r>
-        <w:rPr>
-          <w:b/>
-          <w:sz w:val="24"/>
-        </w:rPr>
-        <w:t xml:space="preserve"> letters only for codewords &amp; lowercase for any other messages that you want Arduino to print in its Serial port.</w:t>
-      </w:r>
-    </w:p>
-    <w:p>
-      <w:pPr>
-        <w:rPr>
-          <w:b/>
-          <w:sz w:val="24"/>
-        </w:rPr>
-      </w:pPr>
-      <w:r>
-        <w:rPr>
-          <w:b/>
-          <w:sz w:val="24"/>
-        </w:rPr>
-        <w:t xml:space="preserve"> </w:t>
+      <w:r>
+        <w:rPr>
+          <w:sz w:val="24"/>
+        </w:rPr>
+        <w:t>.</w:t>
       </w:r>
     </w:p>
     <w:p>
@@ -5316,7 +5487,7 @@
       </w:r>
     </w:p>
     <w:p>
-      <w:hyperlink r:id="rId27" w:history="1">
+      <w:hyperlink r:id="rId28" w:history="1">
         <w:r>
           <w:rPr>
             <w:rStyle w:val="Hyperlink"/>
@@ -5326,7 +5497,7 @@
       </w:hyperlink>
     </w:p>
     <w:p>
-      <w:hyperlink r:id="rId28" w:history="1">
+      <w:hyperlink r:id="rId29" w:history="1">
         <w:r>
           <w:rPr>
             <w:rStyle w:val="Hyperlink"/>
@@ -5336,7 +5507,7 @@
       </w:hyperlink>
     </w:p>
     <w:p>
-      <w:hyperlink r:id="rId29" w:history="1">
+      <w:hyperlink r:id="rId30" w:history="1">
         <w:r>
           <w:rPr>
             <w:rStyle w:val="Hyperlink"/>
@@ -5351,7 +5522,7 @@
           <w:rStyle w:val="Hyperlink"/>
         </w:rPr>
       </w:pPr>
-      <w:hyperlink r:id="rId30" w:history="1">
+      <w:hyperlink r:id="rId31" w:history="1">
         <w:r>
           <w:rPr>
             <w:rStyle w:val="Hyperlink"/>
@@ -5361,7 +5532,7 @@
       </w:hyperlink>
     </w:p>
     <w:p>
-      <w:hyperlink r:id="rId31" w:history="1">
+      <w:hyperlink r:id="rId32" w:history="1">
         <w:r>
           <w:rPr>
             <w:rStyle w:val="Hyperlink"/>
@@ -5375,7 +5546,7 @@
     </w:p>
     <w:p/>
     <w:p>
-      <w:hyperlink r:id="rId32" w:history="1">
+      <w:hyperlink r:id="rId33" w:history="1">
         <w:r>
           <w:rPr>
             <w:rStyle w:val="Hyperlink"/>
@@ -5388,7 +5559,7 @@
       </w:r>
     </w:p>
     <w:p>
-      <w:hyperlink r:id="rId33" w:history="1">
+      <w:hyperlink r:id="rId34" w:history="1">
         <w:r>
           <w:rPr>
             <w:rStyle w:val="Hyperlink"/>
@@ -5417,7 +5588,7 @@
       <w:r>
         <w:t xml:space="preserve"> </w:t>
       </w:r>
-      <w:hyperlink r:id="rId34" w:history="1">
+      <w:hyperlink r:id="rId35" w:history="1">
         <w:r>
           <w:rPr>
             <w:rStyle w:val="Hyperlink"/>
@@ -5430,7 +5601,7 @@
       </w:r>
     </w:p>
     <w:p>
-      <w:hyperlink r:id="rId35" w:history="1">
+      <w:hyperlink r:id="rId36" w:history="1">
         <w:r>
           <w:rPr>
             <w:rStyle w:val="Hyperlink"/>

</xml_diff>